<commit_message>
updated prompt, app.py and resume_updater for better results and formatting
</commit_message>
<xml_diff>
--- a/docs/updated_resume.docx
+++ b/docs/updated_resume.docx
@@ -168,7 +168,7 @@
         </w:rPr>
       </w:pPr>
       <w:r>
-        <w:t>Detail-oriented Data Scientist with expertise in Python, machine learning, and data pipeline automation, leveraging strong skills in statistical modeling, data engineering, and cross-functional collaboration.</w:t>
+        <w:t>Detail-oriented Data Scientist with strong expertise in Python, machine learning (PyTorch, TensorFlow), and data pipeline automation. Proven ability to deploy real-time analytics solutions and optimize models for performance and interpretability. Experienced in statistical modeling, data engineering with Spark, and transforming raw data into actionable business insights.</w:t>
       </w:r>
     </w:p>
     <w:p>
@@ -216,7 +216,7 @@
         <w:t xml:space="preserve">Languages &amp; Frameworks: </w:t>
       </w:r>
       <w:r>
-        <w:t>Python, PyTorch, TensorFlow, SQL, Spark</w:t>
+        <w:t>Python (NumPy, Pandas, Scikit-learn, Matplotlib), PyTorch, TensorFlow, SQL, Spark</w:t>
       </w:r>
     </w:p>
     <w:p>
@@ -1306,9 +1306,9 @@
       </w:pPr>
       <w:r>
         <w:rPr>
-          <w:b/>
-        </w:rPr>
-        <w:t>Built a big data pipeline to process 94.5M+ rows of NYC DOT Traffic Speeds data using Apache Spark on Google Cloud Dataproc.</w:t>
+          <w:b w:val="0"/>
+        </w:rPr>
+        <w:t>• Built a big data pipeline to process 94.5M+ rows of NYC DOT Traffic Speeds data using Apache Spark on Google Cloud Dataproc.</w:t>
       </w:r>
     </w:p>
     <w:p>
@@ -1325,9 +1325,9 @@
       </w:pPr>
       <w:r>
         <w:rPr>
-          <w:b/>
-        </w:rPr>
-        <w:t>Engineered features like hour, weekday, and speed delta to train a PySpark Random Forest classifier for congestion level prediction.</w:t>
+          <w:b w:val="0"/>
+        </w:rPr>
+        <w:t>• Engineered features like hour, weekday, and speed delta to train a PySpark Random Forest classifier for congestion level prediction.</w:t>
       </w:r>
     </w:p>
     <w:p>
@@ -1344,9 +1344,9 @@
       </w:pPr>
       <w:r>
         <w:rPr>
-          <w:b/>
-        </w:rPr>
-        <w:t>Deployed the model via Flask REST API, enabling real-time inference integrated with Logstash and visualized results using Kibana.</w:t>
+          <w:b w:val="0"/>
+        </w:rPr>
+        <w:t>• Deployed the model via Flask REST API, enabling real-time inference integrated with Logstash and visualized results using Kibana.</w:t>
       </w:r>
     </w:p>
     <w:p>
@@ -1380,9 +1380,9 @@
       </w:pPr>
       <w:r>
         <w:rPr>
-          <w:b/>
-        </w:rPr>
-        <w:t>Developed a Retrieval-Augmented Generation (RAG) pipeline to enhance document-based Q&amp;A with LLMs and private knowledge sources.</w:t>
+          <w:b w:val="0"/>
+        </w:rPr>
+        <w:t>• Developed a Retrieval-Augmented Generation (RAG) pipeline to enhance document-based Q&amp;A with LLMs and private knowledge sources.</w:t>
       </w:r>
     </w:p>
     <w:p>
@@ -1399,9 +1399,9 @@
       </w:pPr>
       <w:r>
         <w:rPr>
-          <w:b/>
-        </w:rPr>
-        <w:t>Used document chunking and vector embeddings (FAISS) for efficient storage and retrieval.</w:t>
+          <w:b w:val="0"/>
+        </w:rPr>
+        <w:t>• Used document chunking and vector embeddings (FAISS) for efficient storage and retrieval.</w:t>
       </w:r>
     </w:p>
     <w:p>
@@ -1418,9 +1418,83 @@
       </w:pPr>
       <w:r>
         <w:rPr>
+          <w:b w:val="0"/>
+        </w:rPr>
+        <w:t>• Integrated sub-question decomposition and hierarchical indexing to refine retrieval and improve context relevance.</w:t>
+      </w:r>
+    </w:p>
+    <w:p>
+      <w:pPr>
+        <w:spacing w:before="240" w:after="0" w:line="276" w:lineRule="auto"/>
+        <w:rPr>
+          <w:rFonts w:cstheme="minorHAnsi"/>
           <w:b/>
-        </w:rPr>
-        <w:t>Integrated sub-question decomposition and hierarchical indexing to refine retrieval and improve context relevance.</w:t>
+          <w:bCs/>
+          <w:lang w:val="en-US"/>
+        </w:rPr>
+      </w:pPr>
+      <w:r>
+        <w:rPr>
+          <w:b/>
+        </w:rPr>
+        <w:t>Leafio – Real-Time Plant Leaf Disease Detection App</w:t>
+      </w:r>
+    </w:p>
+    <w:p>
+      <w:pPr>
+        <w:pStyle w:val="ListParagraph"/>
+        <w:numPr>
+          <w:ilvl w:val="0"/>
+          <w:numId w:val="9"/>
+        </w:numPr>
+        <w:spacing w:line="276" w:lineRule="auto"/>
+        <w:rPr>
+          <w:rFonts w:cstheme="minorHAnsi"/>
+        </w:rPr>
+      </w:pPr>
+      <w:r>
+        <w:rPr>
+          <w:b w:val="0"/>
+        </w:rPr>
+        <w:t>• Led the development of an Android app using CNNs for plant disease detection, integrated with a Flask API for real-time predictions, achieving over 85% accuracy.</w:t>
+      </w:r>
+    </w:p>
+    <w:p>
+      <w:pPr>
+        <w:pStyle w:val="ListParagraph"/>
+        <w:numPr>
+          <w:ilvl w:val="0"/>
+          <w:numId w:val="9"/>
+        </w:numPr>
+        <w:spacing w:line="276" w:lineRule="auto"/>
+        <w:rPr>
+          <w:rFonts w:cstheme="minorHAnsi"/>
+        </w:rPr>
+      </w:pPr>
+      <w:r>
+        <w:rPr>
+          <w:b w:val="0"/>
+        </w:rPr>
+        <w:t>• Designed and trained a custom CNN model using a dataset of diseased and healthy plant leaves, implementing data augmentation techniques to improve model robustness.</w:t>
+      </w:r>
+    </w:p>
+    <w:p>
+      <w:pPr>
+        <w:pStyle w:val="ListParagraph"/>
+        <w:numPr>
+          <w:ilvl w:val="0"/>
+          <w:numId w:val="9"/>
+        </w:numPr>
+        <w:spacing w:line="276" w:lineRule="auto"/>
+        <w:rPr>
+          <w:rFonts w:cstheme="minorHAnsi"/>
+        </w:rPr>
+      </w:pPr>
+      <w:r>
+        <w:rPr>
+          <w:b w:val="0"/>
+        </w:rPr>
+        <w:t>• Published a research paper on the comparative study of CNN-based disease detection, contributing to AI-driven advancements in precision agriculture.</w:t>
       </w:r>
     </w:p>
     <w:sectPr>

</xml_diff>